<commit_message>
sql content gets extended
</commit_message>
<xml_diff>
--- a/Meeting Notes/Week 10/Meeting Agenda 8-10.docx
+++ b/Meeting Notes/Week 10/Meeting Agenda 8-10.docx
@@ -282,8 +282,6 @@
         </w:rPr>
         <w:t>Update current time schedule</w:t>
       </w:r>
-      <w:bookmarkStart w:id="1" w:name="_GoBack"/>
-      <w:bookmarkEnd w:id="1"/>
     </w:p>
     <w:p>
       <w:pPr>
@@ -411,6 +409,230 @@
         <w:t>Michael</w:t>
       </w:r>
     </w:p>
+    <w:p>
+      <w:r>
+        <w:t>13:05</w:t>
+      </w:r>
+      <w:r>
+        <w:tab/>
+        <w:t xml:space="preserve">Josh illustrates what he has done in the </w:t>
+      </w:r>
+      <w:proofErr w:type="spellStart"/>
+      <w:proofErr w:type="gramStart"/>
+      <w:r>
+        <w:t>history.jade</w:t>
+      </w:r>
+      <w:proofErr w:type="spellEnd"/>
+      <w:proofErr w:type="gramEnd"/>
+      <w:r>
+        <w:t xml:space="preserve"> and </w:t>
+      </w:r>
+      <w:proofErr w:type="spellStart"/>
+      <w:r>
+        <w:t>css</w:t>
+      </w:r>
+      <w:proofErr w:type="spellEnd"/>
+      <w:r>
+        <w:t xml:space="preserve"> file</w:t>
+      </w:r>
+    </w:p>
+    <w:p>
+      <w:r>
+        <w:t xml:space="preserve">13:07 </w:t>
+      </w:r>
+      <w:r>
+        <w:tab/>
+        <w:t xml:space="preserve">Discussion about the font size in </w:t>
+      </w:r>
+      <w:proofErr w:type="spellStart"/>
+      <w:r>
+        <w:t>css</w:t>
+      </w:r>
+      <w:proofErr w:type="spellEnd"/>
+    </w:p>
+    <w:p>
+      <w:r>
+        <w:t>13:08</w:t>
+      </w:r>
+      <w:r>
+        <w:tab/>
+        <w:t>Sam implements the fetch, decompression files etc.</w:t>
+      </w:r>
+    </w:p>
+    <w:p>
+      <w:r>
+        <w:t>13:08</w:t>
+      </w:r>
+      <w:r>
+        <w:tab/>
+        <w:t>Chen will finish his part by the end</w:t>
+      </w:r>
+    </w:p>
+    <w:p>
+      <w:r>
+        <w:t xml:space="preserve">13:09 </w:t>
+      </w:r>
+      <w:r>
+        <w:tab/>
+        <w:t xml:space="preserve">Raymond illustrates his work on </w:t>
+      </w:r>
+      <w:proofErr w:type="spellStart"/>
+      <w:proofErr w:type="gramStart"/>
+      <w:r>
+        <w:t>updateresult.jade</w:t>
+      </w:r>
+      <w:proofErr w:type="spellEnd"/>
+      <w:proofErr w:type="gramEnd"/>
+    </w:p>
+    <w:p>
+      <w:r>
+        <w:t xml:space="preserve">13:10 </w:t>
+      </w:r>
+      <w:r>
+        <w:tab/>
+        <w:t xml:space="preserve">Discussion about the output format </w:t>
+      </w:r>
+    </w:p>
+    <w:p>
+      <w:r>
+        <w:t>13:12</w:t>
+      </w:r>
+      <w:r>
+        <w:tab/>
+        <w:t>Michael need to finish his part later.</w:t>
+      </w:r>
+    </w:p>
+    <w:p>
+      <w:r>
+        <w:t>13:12</w:t>
+      </w:r>
+      <w:r>
+        <w:tab/>
+        <w:t xml:space="preserve">Lachlan indicates that functions in the controller need to be modified for the </w:t>
+      </w:r>
+      <w:proofErr w:type="spellStart"/>
+      <w:proofErr w:type="gramStart"/>
+      <w:r>
+        <w:t>uploadhistory.jade</w:t>
+      </w:r>
+      <w:proofErr w:type="spellEnd"/>
+      <w:proofErr w:type="gramEnd"/>
+      <w:r>
+        <w:t xml:space="preserve">. </w:t>
+      </w:r>
+    </w:p>
+    <w:p>
+      <w:r>
+        <w:t>13:13</w:t>
+      </w:r>
+      <w:r>
+        <w:tab/>
+        <w:t>Queries need to work even there are no data in the database. (Lachlan &amp; Sam)</w:t>
+      </w:r>
+    </w:p>
+    <w:p>
+      <w:r>
+        <w:t>13:15</w:t>
+      </w:r>
+      <w:r>
+        <w:tab/>
+        <w:t>Discussion about refreshing pages and pass the new information when trying to re-rendering the data.</w:t>
+      </w:r>
+    </w:p>
+    <w:p>
+      <w:r>
+        <w:t>13:19</w:t>
+      </w:r>
+      <w:r>
+        <w:tab/>
+        <w:t>Sprint 3 details confirmation</w:t>
+      </w:r>
+    </w:p>
+    <w:p>
+      <w:r>
+        <w:t>13:30</w:t>
+      </w:r>
+      <w:r>
+        <w:tab/>
+      </w:r>
+      <w:r>
+        <w:t xml:space="preserve">Discussion about work allocation </w:t>
+      </w:r>
+    </w:p>
+    <w:p>
+      <w:r>
+        <w:t>13:31</w:t>
+      </w:r>
+      <w:r>
+        <w:tab/>
+        <w:t xml:space="preserve">Raymond is responsible for test designing </w:t>
+      </w:r>
+    </w:p>
+    <w:p>
+      <w:r>
+        <w:t>13:36</w:t>
+      </w:r>
+      <w:r>
+        <w:tab/>
+        <w:t>Discussion about the time of working</w:t>
+      </w:r>
+    </w:p>
+    <w:p/>
+    <w:p/>
+    <w:p>
+      <w:r>
+        <w:t xml:space="preserve">13:40 </w:t>
+      </w:r>
+      <w:r>
+        <w:tab/>
+        <w:t>New deadline for jade files confirmed</w:t>
+      </w:r>
+    </w:p>
+    <w:p>
+      <w:proofErr w:type="gramStart"/>
+      <w:r>
+        <w:t xml:space="preserve">13:43  </w:t>
+      </w:r>
+      <w:r>
+        <w:tab/>
+      </w:r>
+      <w:proofErr w:type="gramEnd"/>
+      <w:r>
+        <w:t>Michael suggests that before the whole project deadline, we should show a mock execution to the client.</w:t>
+      </w:r>
+    </w:p>
+    <w:p>
+      <w:r>
+        <w:t xml:space="preserve">13:45 </w:t>
+      </w:r>
+      <w:r>
+        <w:tab/>
+        <w:t>Legacy encryption of the MySQL database</w:t>
+      </w:r>
+    </w:p>
+    <w:p>
+      <w:r>
+        <w:t xml:space="preserve">13:48 </w:t>
+      </w:r>
+      <w:r>
+        <w:tab/>
+        <w:t>File compression progress discussion</w:t>
+      </w:r>
+    </w:p>
+    <w:p>
+      <w:r>
+        <w:t xml:space="preserve">13:49 </w:t>
+      </w:r>
+      <w:r>
+        <w:tab/>
+        <w:t>Sam suggests that the team leader should update the work allocation list on Google Drive.</w:t>
+      </w:r>
+    </w:p>
+    <w:p>
+      <w:bookmarkStart w:id="1" w:name="_GoBack"/>
+      <w:bookmarkEnd w:id="1"/>
+    </w:p>
+    <w:p/>
     <w:sectPr>
       <w:headerReference w:type="default" r:id="rId7"/>
       <w:pgSz w:w="11906" w:h="16838"/>
@@ -1409,16 +1631,17 @@
     <w:altName w:val="等线"/>
     <w:panose1 w:val="02010600030101010101"/>
     <w:charset w:val="86"/>
-    <w:family w:val="auto"/>
-    <w:pitch w:val="variable"/>
-    <w:sig w:usb0="A00002BF" w:usb1="38CF7CFA" w:usb2="00000016" w:usb3="00000000" w:csb0="0004000F" w:csb1="00000000"/>
+    <w:family w:val="roman"/>
+    <w:notTrueType/>
+    <w:pitch w:val="default"/>
   </w:font>
   <w:font w:name="DengXian Light">
     <w:altName w:val="等线 Light"/>
+    <w:panose1 w:val="02010600030101010101"/>
     <w:charset w:val="86"/>
-    <w:family w:val="auto"/>
-    <w:pitch w:val="variable"/>
-    <w:sig w:usb0="A00002BF" w:usb1="38CF7CFA" w:usb2="00000016" w:usb3="00000000" w:csb0="0004000F" w:csb1="00000000"/>
+    <w:family w:val="roman"/>
+    <w:notTrueType/>
+    <w:pitch w:val="default"/>
   </w:font>
 </w:fonts>
 </file>
@@ -1454,6 +1677,7 @@
     <w:rsid w:val="00B26CAE"/>
     <w:rsid w:val="00B42554"/>
     <w:rsid w:val="00B47F52"/>
+    <w:rsid w:val="00BB54EA"/>
     <w:rsid w:val="00BE1DC5"/>
     <w:rsid w:val="00C74BED"/>
   </w:rsids>

</xml_diff>